<commit_message>
Added Introduction section - Eshal
</commit_message>
<xml_diff>
--- a/ProjectReport.docx
+++ b/ProjectReport.docx
@@ -1,6 +1,6 @@
 
 <file path=word/document.xml><?xml version="1.0" encoding="utf-8"?>
-<w:document xmlns:wpc="http://schemas.microsoft.com/office/word/2010/wordprocessingCanvas" xmlns:mc="http://schemas.openxmlformats.org/markup-compatibility/2006" xmlns:o="urn:schemas-microsoft-com:office:office" xmlns:r="http://schemas.openxmlformats.org/officeDocument/2006/relationships" xmlns:m="http://schemas.openxmlformats.org/officeDocument/2006/math" xmlns:v="urn:schemas-microsoft-com:vml" xmlns:wp14="http://schemas.microsoft.com/office/word/2010/wordprocessingDrawing" xmlns:wp="http://schemas.openxmlformats.org/drawingml/2006/wordprocessingDrawing" xmlns:w10="urn:schemas-microsoft-com:office:word" xmlns:w="http://schemas.openxmlformats.org/wordprocessingml/2006/main" xmlns:w14="http://schemas.microsoft.com/office/word/2010/wordml" xmlns:w15="http://schemas.microsoft.com/office/word/2012/wordml" xmlns:wpg="http://schemas.microsoft.com/office/word/2010/wordprocessingGroup" xmlns:wpi="http://schemas.microsoft.com/office/word/2010/wordprocessingInk" xmlns:wne="http://schemas.microsoft.com/office/word/2006/wordml" xmlns:wps="http://schemas.microsoft.com/office/word/2010/wordprocessingShape" mc:Ignorable="w14 w15 wp14">
+<w:document xmlns:wpc="http://schemas.microsoft.com/office/word/2010/wordprocessingCanvas" xmlns:cx="http://schemas.microsoft.com/office/drawing/2014/chartex" xmlns:cx1="http://schemas.microsoft.com/office/drawing/2015/9/8/chartex" xmlns:cx2="http://schemas.microsoft.com/office/drawing/2015/10/21/chartex" xmlns:cx3="http://schemas.microsoft.com/office/drawing/2016/5/9/chartex" xmlns:cx4="http://schemas.microsoft.com/office/drawing/2016/5/10/chartex" xmlns:cx5="http://schemas.microsoft.com/office/drawing/2016/5/11/chartex" xmlns:cx6="http://schemas.microsoft.com/office/drawing/2016/5/12/chartex" xmlns:cx7="http://schemas.microsoft.com/office/drawing/2016/5/13/chartex" xmlns:cx8="http://schemas.microsoft.com/office/drawing/2016/5/14/chartex" xmlns:mc="http://schemas.openxmlformats.org/markup-compatibility/2006" xmlns:aink="http://schemas.microsoft.com/office/drawing/2016/ink" xmlns:am3d="http://schemas.microsoft.com/office/drawing/2017/model3d" xmlns:o="urn:schemas-microsoft-com:office:office" xmlns:oel="http://schemas.microsoft.com/office/2019/extlst" xmlns:r="http://schemas.openxmlformats.org/officeDocument/2006/relationships" xmlns:m="http://schemas.openxmlformats.org/officeDocument/2006/math" xmlns:v="urn:schemas-microsoft-com:vml" xmlns:wp14="http://schemas.microsoft.com/office/word/2010/wordprocessingDrawing" xmlns:wp="http://schemas.openxmlformats.org/drawingml/2006/wordprocessingDrawing" xmlns:w10="urn:schemas-microsoft-com:office:word" xmlns:w="http://schemas.openxmlformats.org/wordprocessingml/2006/main" xmlns:w14="http://schemas.microsoft.com/office/word/2010/wordml" xmlns:w15="http://schemas.microsoft.com/office/word/2012/wordml" xmlns:w16cex="http://schemas.microsoft.com/office/word/2018/wordml/cex" xmlns:w16cid="http://schemas.microsoft.com/office/word/2016/wordml/cid" xmlns:w16="http://schemas.microsoft.com/office/word/2018/wordml" xmlns:w16du="http://schemas.microsoft.com/office/word/2023/wordml/word16du" xmlns:w16sdtdh="http://schemas.microsoft.com/office/word/2020/wordml/sdtdatahash" xmlns:w16sdtfl="http://schemas.microsoft.com/office/word/2024/wordml/sdtformatlock" xmlns:w16se="http://schemas.microsoft.com/office/word/2015/wordml/symex" xmlns:wpg="http://schemas.microsoft.com/office/word/2010/wordprocessingGroup" xmlns:wpi="http://schemas.microsoft.com/office/word/2010/wordprocessingInk" xmlns:wne="http://schemas.microsoft.com/office/word/2006/wordml" xmlns:wps="http://schemas.microsoft.com/office/word/2010/wordprocessingShape" mc:Ignorable="w14 w15 w16se w16cid w16 w16cex w16sdtdh w16sdtfl w16du wp14">
   <w:body>
     <w:p>
       <w:pPr>
@@ -57,19 +57,20 @@
         <w:rPr>
           <w:rFonts w:ascii="Times New Roman" w:hAnsi="Times New Roman" w:cs="Times New Roman"/>
         </w:rPr>
-        <w:t xml:space="preserve">GitHub is an online platform that </w:t>
+        <w:t>GitHub is an online platform that provides hosting for Git repositories. It allows developers and teams to store, manage, and collaborate on code more efficiently. GitHub uses Git, a distributed version control system that enables tracking changes, working with branches, and merging contributions from multiple collaborators.</w:t>
       </w:r>
+    </w:p>
+    <w:p>
+      <w:pPr>
+        <w:rPr>
+          <w:rFonts w:ascii="Times New Roman" w:hAnsi="Times New Roman" w:cs="Times New Roman"/>
+        </w:rPr>
+      </w:pPr>
       <w:r>
         <w:rPr>
           <w:rFonts w:ascii="Times New Roman" w:hAnsi="Times New Roman" w:cs="Times New Roman"/>
         </w:rPr>
-        <w:t>provides hosting for Git repositories. It allows developers and teams to store, manage, and collaborate on code more efficiently. GitHub uses Git, a distributed version control system that enables tracking changes, working with branches, and merging contri</w:t>
-      </w:r>
-      <w:r>
-        <w:rPr>
-          <w:rFonts w:ascii="Times New Roman" w:hAnsi="Times New Roman" w:cs="Times New Roman"/>
-        </w:rPr>
-        <w:t>butions from multiple collaborators.</w:t>
+        <w:t>(Added by Eshal) — GitHub helps beginners and teams learn version control and collaborate easily.</w:t>
       </w:r>
     </w:p>
     <w:p>
@@ -103,21 +104,7 @@
         <w:rPr>
           <w:rFonts w:ascii="Times New Roman" w:hAnsi="Times New Roman" w:cs="Times New Roman"/>
         </w:rPr>
-        <w:t xml:space="preserve">Repository hosting for </w:t>
-      </w:r>
-      <w:proofErr w:type="spellStart"/>
-      <w:r>
-        <w:rPr>
-          <w:rFonts w:ascii="Times New Roman" w:hAnsi="Times New Roman" w:cs="Times New Roman"/>
-        </w:rPr>
-        <w:t>Git</w:t>
-      </w:r>
-      <w:proofErr w:type="spellEnd"/>
-      <w:r>
-        <w:rPr>
-          <w:rFonts w:ascii="Times New Roman" w:hAnsi="Times New Roman" w:cs="Times New Roman"/>
-        </w:rPr>
-        <w:t>-based projects</w:t>
+        <w:t>Repository hosting for Git-based projects</w:t>
       </w:r>
     </w:p>
     <w:p>
@@ -189,13 +176,7 @@
         <w:rPr>
           <w:rFonts w:ascii="Times New Roman" w:hAnsi="Times New Roman" w:cs="Times New Roman"/>
         </w:rPr>
-        <w:t>Co</w:t>
-      </w:r>
-      <w:r>
-        <w:rPr>
-          <w:rFonts w:ascii="Times New Roman" w:hAnsi="Times New Roman" w:cs="Times New Roman"/>
-        </w:rPr>
-        <w:t>mmit history tracking</w:t>
+        <w:t>Commit history tracking</w:t>
       </w:r>
     </w:p>
     <w:p>
@@ -260,13 +241,7 @@
         <w:rPr>
           <w:rFonts w:ascii="Times New Roman" w:hAnsi="Times New Roman" w:cs="Times New Roman"/>
         </w:rPr>
-        <w:t>In team-based development, collaborators clone the repository, create branches, make commits for changes, and submit Pul</w:t>
-      </w:r>
-      <w:r>
-        <w:rPr>
-          <w:rFonts w:ascii="Times New Roman" w:hAnsi="Times New Roman" w:cs="Times New Roman"/>
-        </w:rPr>
-        <w:t>l Requests. The team leader reviews changes and merges them into the main branch, resolving conflicts if necessary.</w:t>
+        <w:t>In team-based development, collaborators clone the repository, create branches, make commits for changes, and submit Pull Requests. The team leader reviews changes and merges them into the main branch, resolving conflicts if necessary.</w:t>
       </w:r>
     </w:p>
     <w:p>
@@ -295,21 +270,7 @@
         <w:rPr>
           <w:rFonts w:ascii="Times New Roman" w:hAnsi="Times New Roman" w:cs="Times New Roman"/>
         </w:rPr>
-        <w:t>GitHub simplifies version control and teamwork in software projects. Its features help developers work efficiently, track chan</w:t>
-      </w:r>
-      <w:r>
-        <w:rPr>
-          <w:rFonts w:ascii="Times New Roman" w:hAnsi="Times New Roman" w:cs="Times New Roman"/>
-        </w:rPr>
-        <w:t>ges clearly, an</w:t>
-      </w:r>
-      <w:bookmarkStart w:id="0" w:name="_GoBack"/>
-      <w:bookmarkEnd w:id="0"/>
-      <w:r>
-        <w:rPr>
-          <w:rFonts w:ascii="Times New Roman" w:hAnsi="Times New Roman" w:cs="Times New Roman"/>
-        </w:rPr>
-        <w:t>d ensure high-quality collaboration.</w:t>
+        <w:t>GitHub simplifies version control and teamwork in software projects. Its features help developers work efficiently, track changes clearly, and ensure high-quality collaboration.</w:t>
       </w:r>
     </w:p>
     <w:sectPr>
@@ -323,7 +284,7 @@
 </file>
 
 <file path=word/numbering.xml><?xml version="1.0" encoding="utf-8"?>
-<w:numbering xmlns:wpc="http://schemas.microsoft.com/office/word/2010/wordprocessingCanvas" xmlns:mc="http://schemas.openxmlformats.org/markup-compatibility/2006" xmlns:o="urn:schemas-microsoft-com:office:office" xmlns:r="http://schemas.openxmlformats.org/officeDocument/2006/relationships" xmlns:m="http://schemas.openxmlformats.org/officeDocument/2006/math" xmlns:v="urn:schemas-microsoft-com:vml" xmlns:wp14="http://schemas.microsoft.com/office/word/2010/wordprocessingDrawing" xmlns:wp="http://schemas.openxmlformats.org/drawingml/2006/wordprocessingDrawing" xmlns:w10="urn:schemas-microsoft-com:office:word" xmlns:w="http://schemas.openxmlformats.org/wordprocessingml/2006/main" xmlns:w14="http://schemas.microsoft.com/office/word/2010/wordml" xmlns:w15="http://schemas.microsoft.com/office/word/2012/wordml" xmlns:wpg="http://schemas.microsoft.com/office/word/2010/wordprocessingGroup" xmlns:wpi="http://schemas.microsoft.com/office/word/2010/wordprocessingInk" xmlns:wne="http://schemas.microsoft.com/office/word/2006/wordml" xmlns:wps="http://schemas.microsoft.com/office/word/2010/wordprocessingShape" mc:Ignorable="w14 w15 wp14">
+<w:numbering xmlns:wpc="http://schemas.microsoft.com/office/word/2010/wordprocessingCanvas" xmlns:cx="http://schemas.microsoft.com/office/drawing/2014/chartex" xmlns:cx1="http://schemas.microsoft.com/office/drawing/2015/9/8/chartex" xmlns:cx2="http://schemas.microsoft.com/office/drawing/2015/10/21/chartex" xmlns:cx3="http://schemas.microsoft.com/office/drawing/2016/5/9/chartex" xmlns:cx4="http://schemas.microsoft.com/office/drawing/2016/5/10/chartex" xmlns:cx5="http://schemas.microsoft.com/office/drawing/2016/5/11/chartex" xmlns:cx6="http://schemas.microsoft.com/office/drawing/2016/5/12/chartex" xmlns:cx7="http://schemas.microsoft.com/office/drawing/2016/5/13/chartex" xmlns:cx8="http://schemas.microsoft.com/office/drawing/2016/5/14/chartex" xmlns:mc="http://schemas.openxmlformats.org/markup-compatibility/2006" xmlns:aink="http://schemas.microsoft.com/office/drawing/2016/ink" xmlns:am3d="http://schemas.microsoft.com/office/drawing/2017/model3d" xmlns:o="urn:schemas-microsoft-com:office:office" xmlns:oel="http://schemas.microsoft.com/office/2019/extlst" xmlns:r="http://schemas.openxmlformats.org/officeDocument/2006/relationships" xmlns:m="http://schemas.openxmlformats.org/officeDocument/2006/math" xmlns:v="urn:schemas-microsoft-com:vml" xmlns:wp14="http://schemas.microsoft.com/office/word/2010/wordprocessingDrawing" xmlns:wp="http://schemas.openxmlformats.org/drawingml/2006/wordprocessingDrawing" xmlns:w10="urn:schemas-microsoft-com:office:word" xmlns:w="http://schemas.openxmlformats.org/wordprocessingml/2006/main" xmlns:w14="http://schemas.microsoft.com/office/word/2010/wordml" xmlns:w15="http://schemas.microsoft.com/office/word/2012/wordml" xmlns:w16cex="http://schemas.microsoft.com/office/word/2018/wordml/cex" xmlns:w16cid="http://schemas.microsoft.com/office/word/2016/wordml/cid" xmlns:w16="http://schemas.microsoft.com/office/word/2018/wordml" xmlns:w16du="http://schemas.microsoft.com/office/word/2023/wordml/word16du" xmlns:w16sdtdh="http://schemas.microsoft.com/office/word/2020/wordml/sdtdatahash" xmlns:w16sdtfl="http://schemas.microsoft.com/office/word/2024/wordml/sdtformatlock" xmlns:w16se="http://schemas.microsoft.com/office/word/2015/wordml/symex" xmlns:wpg="http://schemas.microsoft.com/office/word/2010/wordprocessingGroup" xmlns:wpi="http://schemas.microsoft.com/office/word/2010/wordprocessingInk" xmlns:wne="http://schemas.microsoft.com/office/word/2006/wordml" xmlns:wps="http://schemas.microsoft.com/office/word/2010/wordprocessingShape" mc:Ignorable="w14 w15 w16se w16cid w16 w16cex w16sdtdh w16sdtfl w16du wp14">
   <w:abstractNum w:abstractNumId="0" w15:restartNumberingAfterBreak="0">
     <w:nsid w:val="FFFFFF7C"/>
     <w:multiLevelType w:val="singleLevel"/>
@@ -477,7 +438,7 @@
   <w:abstractNum w:abstractNumId="8" w15:restartNumberingAfterBreak="0">
     <w:nsid w:val="FFFFFF89"/>
     <w:multiLevelType w:val="singleLevel"/>
-    <w:tmpl w:val="239EB22A"/>
+    <w:tmpl w:val="3E12AA94"/>
     <w:lvl w:ilvl="0">
       <w:start w:val="1"/>
       <w:numFmt w:val="bullet"/>
@@ -608,41 +569,41 @@
       </w:rPr>
     </w:lvl>
   </w:abstractNum>
-  <w:num w:numId="1">
+  <w:num w:numId="1" w16cid:durableId="22364805">
     <w:abstractNumId w:val="8"/>
   </w:num>
-  <w:num w:numId="2">
+  <w:num w:numId="2" w16cid:durableId="162014281">
     <w:abstractNumId w:val="6"/>
   </w:num>
-  <w:num w:numId="3">
+  <w:num w:numId="3" w16cid:durableId="1482236183">
     <w:abstractNumId w:val="5"/>
   </w:num>
-  <w:num w:numId="4">
+  <w:num w:numId="4" w16cid:durableId="1016077817">
     <w:abstractNumId w:val="4"/>
   </w:num>
-  <w:num w:numId="5">
+  <w:num w:numId="5" w16cid:durableId="1239822118">
     <w:abstractNumId w:val="7"/>
   </w:num>
-  <w:num w:numId="6">
+  <w:num w:numId="6" w16cid:durableId="1186018260">
     <w:abstractNumId w:val="3"/>
   </w:num>
-  <w:num w:numId="7">
+  <w:num w:numId="7" w16cid:durableId="1423182020">
     <w:abstractNumId w:val="2"/>
   </w:num>
-  <w:num w:numId="8">
+  <w:num w:numId="8" w16cid:durableId="136192211">
     <w:abstractNumId w:val="1"/>
   </w:num>
-  <w:num w:numId="9">
+  <w:num w:numId="9" w16cid:durableId="1919441261">
     <w:abstractNumId w:val="0"/>
   </w:num>
-  <w:num w:numId="10">
+  <w:num w:numId="10" w16cid:durableId="1624727552">
     <w:abstractNumId w:val="9"/>
   </w:num>
 </w:numbering>
 </file>
 
 <file path=word/styles.xml><?xml version="1.0" encoding="utf-8"?>
-<w:styles xmlns:mc="http://schemas.openxmlformats.org/markup-compatibility/2006" xmlns:r="http://schemas.openxmlformats.org/officeDocument/2006/relationships" xmlns:w="http://schemas.openxmlformats.org/wordprocessingml/2006/main" xmlns:w14="http://schemas.microsoft.com/office/word/2010/wordml" xmlns:w15="http://schemas.microsoft.com/office/word/2012/wordml" mc:Ignorable="w14 w15">
+<w:styles xmlns:mc="http://schemas.openxmlformats.org/markup-compatibility/2006" xmlns:r="http://schemas.openxmlformats.org/officeDocument/2006/relationships" xmlns:w="http://schemas.openxmlformats.org/wordprocessingml/2006/main" xmlns:w14="http://schemas.microsoft.com/office/word/2010/wordml" xmlns:w15="http://schemas.microsoft.com/office/word/2012/wordml" xmlns:w16cex="http://schemas.microsoft.com/office/word/2018/wordml/cex" xmlns:w16cid="http://schemas.microsoft.com/office/word/2016/wordml/cid" xmlns:w16="http://schemas.microsoft.com/office/word/2018/wordml" xmlns:w16du="http://schemas.microsoft.com/office/word/2023/wordml/word16du" xmlns:w16sdtdh="http://schemas.microsoft.com/office/word/2020/wordml/sdtdatahash" xmlns:w16sdtfl="http://schemas.microsoft.com/office/word/2024/wordml/sdtformatlock" xmlns:w16se="http://schemas.microsoft.com/office/word/2015/wordml/symex" mc:Ignorable="w14 w15 w16se w16cid w16 w16cex w16sdtdh w16sdtfl w16du">
   <w:docDefaults>
     <w:rPrDefault>
       <w:rPr>
@@ -658,7 +619,7 @@
       </w:pPr>
     </w:pPrDefault>
   </w:docDefaults>
-  <w:latentStyles w:defLockedState="0" w:defUIPriority="99" w:defSemiHidden="0" w:defUnhideWhenUsed="0" w:defQFormat="0" w:count="371">
+  <w:latentStyles w:defLockedState="0" w:defUIPriority="99" w:defSemiHidden="0" w:defUnhideWhenUsed="0" w:defQFormat="0" w:count="376">
     <w:lsdException w:name="Normal" w:uiPriority="0" w:qFormat="1"/>
     <w:lsdException w:name="heading 1" w:uiPriority="9" w:qFormat="1"/>
     <w:lsdException w:name="heading 2" w:semiHidden="1" w:uiPriority="9" w:unhideWhenUsed="1" w:qFormat="1"/>
@@ -1021,6 +982,11 @@
     <w:lsdException w:name="List Table 5 Dark Accent 6" w:uiPriority="50"/>
     <w:lsdException w:name="List Table 6 Colorful Accent 6" w:uiPriority="51"/>
     <w:lsdException w:name="List Table 7 Colorful Accent 6" w:uiPriority="52"/>
+    <w:lsdException w:name="Mention" w:semiHidden="1" w:unhideWhenUsed="1"/>
+    <w:lsdException w:name="Smart Hyperlink" w:semiHidden="1" w:unhideWhenUsed="1"/>
+    <w:lsdException w:name="Hashtag" w:semiHidden="1" w:unhideWhenUsed="1"/>
+    <w:lsdException w:name="Unresolved Mention" w:semiHidden="1" w:unhideWhenUsed="1"/>
+    <w:lsdException w:name="Smart Link" w:semiHidden="1" w:unhideWhenUsed="1"/>
   </w:latentStyles>
   <w:style w:type="paragraph" w:default="1" w:styleId="Normal">
     <w:name w:val="Normal"/>

</xml_diff>

<commit_message>
Added Details section - Eshal
</commit_message>
<xml_diff>
--- a/ProjectReport.docx
+++ b/ProjectReport.docx
@@ -217,6 +217,38 @@
     </w:p>
     <w:p>
       <w:pPr>
+        <w:pStyle w:val="ListBullet"/>
+        <w:numPr>
+          <w:ilvl w:val="0"/>
+          <w:numId w:val="0"/>
+        </w:numPr>
+        <w:ind w:left="360"/>
+        <w:rPr>
+          <w:rFonts w:ascii="Times New Roman" w:hAnsi="Times New Roman" w:cs="Times New Roman"/>
+        </w:rPr>
+      </w:pPr>
+    </w:p>
+    <w:p>
+      <w:pPr>
+        <w:pStyle w:val="ListBullet"/>
+        <w:numPr>
+          <w:ilvl w:val="0"/>
+          <w:numId w:val="0"/>
+        </w:numPr>
+        <w:ind w:left="360"/>
+        <w:rPr>
+          <w:rFonts w:ascii="Times New Roman" w:hAnsi="Times New Roman" w:cs="Times New Roman"/>
+        </w:rPr>
+      </w:pPr>
+      <w:r>
+        <w:rPr>
+          <w:rFonts w:ascii="Times New Roman" w:hAnsi="Times New Roman" w:cs="Times New Roman"/>
+        </w:rPr>
+        <w:t>(Added by Eshal) — It supports pull requests where teammates can review and merge work easily.</w:t>
+      </w:r>
+    </w:p>
+    <w:p>
+      <w:pPr>
         <w:pStyle w:val="Heading2"/>
         <w:rPr>
           <w:rFonts w:ascii="Times New Roman" w:hAnsi="Times New Roman" w:cs="Times New Roman"/>
@@ -438,7 +470,7 @@
   <w:abstractNum w:abstractNumId="8" w15:restartNumberingAfterBreak="0">
     <w:nsid w:val="FFFFFF89"/>
     <w:multiLevelType w:val="singleLevel"/>
-    <w:tmpl w:val="3E12AA94"/>
+    <w:tmpl w:val="3BBAB08C"/>
     <w:lvl w:ilvl="0">
       <w:start w:val="1"/>
       <w:numFmt w:val="bullet"/>

</xml_diff>

<commit_message>
Added Conclusion section - Eshal
</commit_message>
<xml_diff>
--- a/ProjectReport.docx
+++ b/ProjectReport.docx
@@ -303,6 +303,19 @@
           <w:rFonts w:ascii="Times New Roman" w:hAnsi="Times New Roman" w:cs="Times New Roman"/>
         </w:rPr>
         <w:t>GitHub simplifies version control and teamwork in software projects. Its features help developers work efficiently, track changes clearly, and ensure high-quality collaboration.</w:t>
+      </w:r>
+    </w:p>
+    <w:p>
+      <w:pPr>
+        <w:rPr>
+          <w:rFonts w:ascii="Times New Roman" w:hAnsi="Times New Roman" w:cs="Times New Roman"/>
+        </w:rPr>
+      </w:pPr>
+      <w:r>
+        <w:rPr>
+          <w:rFonts w:ascii="Times New Roman" w:hAnsi="Times New Roman" w:cs="Times New Roman"/>
+        </w:rPr>
+        <w:t>(Added by Eshal) — Using GitHub taught me how developers manage code and collaborate effectively on real projects.</w:t>
       </w:r>
     </w:p>
     <w:sectPr>

</xml_diff>